<commit_message>
Updating these for PRISMS-PF 3.0
</commit_message>
<xml_diff>
--- a/PRISMS-PF Exercises.docx
+++ b/PRISMS-PF Exercises.docx
@@ -1,6 +1,6 @@
 
 <file path=word/document.xml><?xml version="1.0" encoding="utf-8"?>
-<w:document xmlns:wpc="http://schemas.microsoft.com/office/word/2010/wordprocessingCanvas" xmlns:cx="http://schemas.microsoft.com/office/drawing/2014/chartex" xmlns:cx1="http://schemas.microsoft.com/office/drawing/2015/9/8/chartex" xmlns:cx2="http://schemas.microsoft.com/office/drawing/2015/10/21/chartex" xmlns:cx3="http://schemas.microsoft.com/office/drawing/2016/5/9/chartex" xmlns:cx4="http://schemas.microsoft.com/office/drawing/2016/5/10/chartex" xmlns:cx5="http://schemas.microsoft.com/office/drawing/2016/5/11/chartex" xmlns:cx6="http://schemas.microsoft.com/office/drawing/2016/5/12/chartex" xmlns:cx7="http://schemas.microsoft.com/office/drawing/2016/5/13/chartex" xmlns:cx8="http://schemas.microsoft.com/office/drawing/2016/5/14/chartex" xmlns:mc="http://schemas.openxmlformats.org/markup-compatibility/2006" xmlns:aink="http://schemas.microsoft.com/office/drawing/2016/ink" xmlns:am3d="http://schemas.microsoft.com/office/drawing/2017/model3d" xmlns:o="urn:schemas-microsoft-com:office:office" xmlns:r="http://schemas.openxmlformats.org/officeDocument/2006/relationships" xmlns:m="http://schemas.openxmlformats.org/officeDocument/2006/math" xmlns:v="urn:schemas-microsoft-com:vml" xmlns:wp14="http://schemas.microsoft.com/office/word/2010/wordprocessingDrawing" xmlns:wp="http://schemas.openxmlformats.org/drawingml/2006/wordprocessingDrawing" xmlns:w10="urn:schemas-microsoft-com:office:word" xmlns:w="http://schemas.openxmlformats.org/wordprocessingml/2006/main" xmlns:w14="http://schemas.microsoft.com/office/word/2010/wordml" xmlns:w15="http://schemas.microsoft.com/office/word/2012/wordml" xmlns:w16cex="http://schemas.microsoft.com/office/word/2018/wordml/cex" xmlns:w16cid="http://schemas.microsoft.com/office/word/2016/wordml/cid" xmlns:w16="http://schemas.microsoft.com/office/word/2018/wordml" xmlns:w16se="http://schemas.microsoft.com/office/word/2015/wordml/symex" xmlns:wpg="http://schemas.microsoft.com/office/word/2010/wordprocessingGroup" xmlns:wpi="http://schemas.microsoft.com/office/word/2010/wordprocessingInk" xmlns:wne="http://schemas.microsoft.com/office/word/2006/wordml" xmlns:wps="http://schemas.microsoft.com/office/word/2010/wordprocessingShape" mc:Ignorable="w14 w15 w16se w16cid w16 w16cex wp14">
+<w:document xmlns:wpc="http://schemas.microsoft.com/office/word/2010/wordprocessingCanvas" xmlns:cx="http://schemas.microsoft.com/office/drawing/2014/chartex" xmlns:cx1="http://schemas.microsoft.com/office/drawing/2015/9/8/chartex" xmlns:cx2="http://schemas.microsoft.com/office/drawing/2015/10/21/chartex" xmlns:cx3="http://schemas.microsoft.com/office/drawing/2016/5/9/chartex" xmlns:cx4="http://schemas.microsoft.com/office/drawing/2016/5/10/chartex" xmlns:cx5="http://schemas.microsoft.com/office/drawing/2016/5/11/chartex" xmlns:cx6="http://schemas.microsoft.com/office/drawing/2016/5/12/chartex" xmlns:cx7="http://schemas.microsoft.com/office/drawing/2016/5/13/chartex" xmlns:cx8="http://schemas.microsoft.com/office/drawing/2016/5/14/chartex" xmlns:mc="http://schemas.openxmlformats.org/markup-compatibility/2006" xmlns:aink="http://schemas.microsoft.com/office/drawing/2016/ink" xmlns:am3d="http://schemas.microsoft.com/office/drawing/2017/model3d" xmlns:o="urn:schemas-microsoft-com:office:office" xmlns:oel="http://schemas.microsoft.com/office/2019/extlst" xmlns:r="http://schemas.openxmlformats.org/officeDocument/2006/relationships" xmlns:m="http://schemas.openxmlformats.org/officeDocument/2006/math" xmlns:v="urn:schemas-microsoft-com:vml" xmlns:wp14="http://schemas.microsoft.com/office/word/2010/wordprocessingDrawing" xmlns:wp="http://schemas.openxmlformats.org/drawingml/2006/wordprocessingDrawing" xmlns:w10="urn:schemas-microsoft-com:office:word" xmlns:w="http://schemas.openxmlformats.org/wordprocessingml/2006/main" xmlns:w14="http://schemas.microsoft.com/office/word/2010/wordml" xmlns:w15="http://schemas.microsoft.com/office/word/2012/wordml" xmlns:w16cex="http://schemas.microsoft.com/office/word/2018/wordml/cex" xmlns:w16cid="http://schemas.microsoft.com/office/word/2016/wordml/cid" xmlns:w16="http://schemas.microsoft.com/office/word/2018/wordml" xmlns:w16du="http://schemas.microsoft.com/office/word/2023/wordml/word16du" xmlns:w16sdtdh="http://schemas.microsoft.com/office/word/2020/wordml/sdtdatahash" xmlns:w16sdtfl="http://schemas.microsoft.com/office/word/2024/wordml/sdtformatlock" xmlns:w16se="http://schemas.microsoft.com/office/word/2015/wordml/symex" xmlns:wpg="http://schemas.microsoft.com/office/word/2010/wordprocessingGroup" xmlns:wpi="http://schemas.microsoft.com/office/word/2010/wordprocessingInk" xmlns:wne="http://schemas.microsoft.com/office/word/2006/wordml" xmlns:wps="http://schemas.microsoft.com/office/word/2010/wordprocessingShape" mc:Ignorable="w14 w15 w16se w16cid w16 w16cex w16sdtdh w16sdtfl w16du wp14">
   <w:body>
     <w:p>
       <w:pPr>
@@ -269,6 +269,10 @@
           <w:ilvl w:val="1"/>
           <w:numId w:val="7"/>
         </w:numPr>
+        <w:rPr>
+          <w:b/>
+          <w:bCs/>
+        </w:rPr>
       </w:pPr>
       <w:r>
         <w:t>Copy the ad</w:t>
@@ -295,7 +299,22 @@
       </w:r>
       <w:proofErr w:type="spellStart"/>
       <w:r>
-        <w:t>cahnHilliard</w:t>
+        <w:rPr>
+          <w:rFonts w:ascii="Consolas" w:hAnsi="Consolas"/>
+        </w:rPr>
+        <w:t>cahn</w:t>
+      </w:r>
+      <w:r>
+        <w:rPr>
+          <w:rFonts w:ascii="Consolas" w:hAnsi="Consolas"/>
+        </w:rPr>
+        <w:t>_h</w:t>
+      </w:r>
+      <w:r>
+        <w:rPr>
+          <w:rFonts w:ascii="Consolas" w:hAnsi="Consolas"/>
+        </w:rPr>
+        <w:t>illiard</w:t>
       </w:r>
       <w:proofErr w:type="spellEnd"/>
       <w:r>
@@ -303,7 +322,22 @@
       </w:r>
       <w:proofErr w:type="spellStart"/>
       <w:r>
-        <w:t>allenCahn</w:t>
+        <w:rPr>
+          <w:rFonts w:ascii="Consolas" w:hAnsi="Consolas"/>
+        </w:rPr>
+        <w:t>allen</w:t>
+      </w:r>
+      <w:r>
+        <w:rPr>
+          <w:rFonts w:ascii="Consolas" w:hAnsi="Consolas"/>
+        </w:rPr>
+        <w:t>_c</w:t>
+      </w:r>
+      <w:r>
+        <w:rPr>
+          <w:rFonts w:ascii="Consolas" w:hAnsi="Consolas"/>
+        </w:rPr>
+        <w:t>ahn</w:t>
       </w:r>
       <w:proofErr w:type="spellEnd"/>
       <w:r>
@@ -322,13 +356,91 @@
         <w:t>See how much you can decrease the run time by using adaptivity, adjusting the parameters so that the solution doesn’t change significantly.</w:t>
       </w:r>
       <w:r>
-        <w:t xml:space="preserve"> (Note that the initial </w:t>
-      </w:r>
-      <w:r>
-        <w:t>R</w:t>
-      </w:r>
-      <w:r>
-        <w:t>efine factor should be between the max and min levels of refinement.)</w:t>
+        <w:t xml:space="preserve"> (</w:t>
+      </w:r>
+      <w:r>
+        <w:rPr>
+          <w:b/>
+          <w:bCs/>
+        </w:rPr>
+        <w:t xml:space="preserve">Note that the initial </w:t>
+      </w:r>
+      <w:r>
+        <w:rPr>
+          <w:b/>
+          <w:bCs/>
+        </w:rPr>
+        <w:t xml:space="preserve">refinement </w:t>
+      </w:r>
+      <w:r>
+        <w:rPr>
+          <w:b/>
+          <w:bCs/>
+        </w:rPr>
+        <w:t>should be between the max and min levels of refinement.</w:t>
+      </w:r>
+      <w:r>
+        <w:rPr>
+          <w:b/>
+          <w:bCs/>
+        </w:rPr>
+        <w:t xml:space="preserve"> This is clear i</w:t>
+      </w:r>
+      <w:r>
+        <w:rPr>
+          <w:b/>
+          <w:bCs/>
+        </w:rPr>
+        <w:t>f</w:t>
+      </w:r>
+      <w:r>
+        <w:rPr>
+          <w:b/>
+          <w:bCs/>
+        </w:rPr>
+        <w:t xml:space="preserve"> you </w:t>
+      </w:r>
+      <w:proofErr w:type="gramStart"/>
+      <w:r>
+        <w:rPr>
+          <w:b/>
+          <w:bCs/>
+        </w:rPr>
+        <w:t xml:space="preserve">run </w:t>
+      </w:r>
+      <w:r>
+        <w:rPr>
+          <w:rFonts w:ascii="Consolas" w:hAnsi="Consolas"/>
+          <w:b/>
+          <w:bCs/>
+        </w:rPr>
+        <w:t>.</w:t>
+      </w:r>
+      <w:proofErr w:type="gramEnd"/>
+      <w:r>
+        <w:rPr>
+          <w:rFonts w:ascii="Consolas" w:hAnsi="Consolas"/>
+          <w:b/>
+          <w:bCs/>
+        </w:rPr>
+        <w:t>/</w:t>
+      </w:r>
+      <w:proofErr w:type="gramStart"/>
+      <w:r>
+        <w:rPr>
+          <w:rFonts w:ascii="Consolas" w:hAnsi="Consolas"/>
+          <w:b/>
+          <w:bCs/>
+        </w:rPr>
+        <w:t>main-debug</w:t>
+      </w:r>
+      <w:proofErr w:type="gramEnd"/>
+      <w:r>
+        <w:rPr>
+          <w:b/>
+          <w:bCs/>
+        </w:rPr>
+        <w:t>)</w:t>
       </w:r>
     </w:p>
     <w:p>
@@ -340,7 +452,10 @@
         </w:numPr>
       </w:pPr>
       <w:r>
-        <w:t>Repeat with the minimum mesh size decreased by a factor of 2 in each direction. For stability purposes, the time step will need to be decreased by a factor of 4.</w:t>
+        <w:t>Repeat the simulation, increasing the maximum refine factor by 1</w:t>
+      </w:r>
+      <w:r>
+        <w:t>. For stability purposes, the time step will need to be decreased by a factor of 4.</w:t>
       </w:r>
     </w:p>
     <w:p/>
@@ -375,25 +490,43 @@
         <w:rPr>
           <w:i/>
         </w:rPr>
-        <w:t>Use the PRISMS-PF postprocessor to verify that the integral of a field is conserved</w:t>
+        <w:t>Use PRISMS-PF</w:t>
       </w:r>
       <w:r>
         <w:rPr>
           <w:i/>
         </w:rPr>
-        <w:t>. (Note that this is a bit of a degenerate postprocessed field, typically the postprocessed fields would be different than the “prim</w:t>
+        <w:t>’s</w:t>
       </w:r>
       <w:r>
         <w:rPr>
           <w:i/>
         </w:rPr>
-        <w:t>ary” fields listed in equations.cc</w:t>
+        <w:t xml:space="preserve"> </w:t>
       </w:r>
       <w:r>
         <w:rPr>
           <w:i/>
         </w:rPr>
-        <w:t>. We’re adding one of the primary fields as a postprocessed field because only postprocessed fields can be integrated.)</w:t>
+        <w:t xml:space="preserve">postprocessed fields </w:t>
+      </w:r>
+      <w:r>
+        <w:rPr>
+          <w:i/>
+        </w:rPr>
+        <w:t>to verify that the integral of a field is conserved</w:t>
+      </w:r>
+      <w:r>
+        <w:rPr>
+          <w:i/>
+        </w:rPr>
+        <w:t xml:space="preserve">. </w:t>
+      </w:r>
+      <w:r>
+        <w:rPr>
+          <w:i/>
+        </w:rPr>
+        <w:t>This integral output is only done for postprocessed fields.</w:t>
       </w:r>
     </w:p>
     <w:p>
@@ -409,11 +542,17 @@
       </w:r>
       <w:proofErr w:type="spellStart"/>
       <w:r>
-        <w:t>cahnHilliard</w:t>
+        <w:rPr>
+          <w:rFonts w:ascii="Consolas" w:hAnsi="Consolas"/>
+        </w:rPr>
+        <w:t>cahn_hilliard</w:t>
       </w:r>
       <w:proofErr w:type="spellEnd"/>
       <w:r>
         <w:t xml:space="preserve"> application for the concentration</w:t>
+      </w:r>
+      <w:r>
+        <w:t>.</w:t>
       </w:r>
     </w:p>
     <w:p>
@@ -434,7 +573,16 @@
         <w:t xml:space="preserve">(the same value at every time step) </w:t>
       </w:r>
       <w:r>
-        <w:t>by examining the output in the file “integratedFields.txt”.</w:t>
+        <w:t xml:space="preserve">by examining the </w:t>
+      </w:r>
+      <w:r>
+        <w:t xml:space="preserve">terminal </w:t>
+      </w:r>
+      <w:r>
+        <w:t>output</w:t>
+      </w:r>
+      <w:r>
+        <w:t>.</w:t>
       </w:r>
     </w:p>
     <w:p>
@@ -487,9 +635,66 @@
       <w:proofErr w:type="spellStart"/>
       <w:r>
         <w:rPr>
+          <w:rFonts w:ascii="Consolas" w:hAnsi="Consolas"/>
           <w:i/>
         </w:rPr>
-        <w:t>coupledCahnHilliardAllenCahn</w:t>
+        <w:t>coupled</w:t>
+      </w:r>
+      <w:r>
+        <w:rPr>
+          <w:rFonts w:ascii="Consolas" w:hAnsi="Consolas"/>
+          <w:i/>
+        </w:rPr>
+        <w:t>_c</w:t>
+      </w:r>
+      <w:r>
+        <w:rPr>
+          <w:rFonts w:ascii="Consolas" w:hAnsi="Consolas"/>
+          <w:i/>
+        </w:rPr>
+        <w:t>ahn</w:t>
+      </w:r>
+      <w:r>
+        <w:rPr>
+          <w:rFonts w:ascii="Consolas" w:hAnsi="Consolas"/>
+          <w:i/>
+        </w:rPr>
+        <w:t>_h</w:t>
+      </w:r>
+      <w:r>
+        <w:rPr>
+          <w:rFonts w:ascii="Consolas" w:hAnsi="Consolas"/>
+          <w:i/>
+        </w:rPr>
+        <w:t>illiard</w:t>
+      </w:r>
+      <w:r>
+        <w:rPr>
+          <w:rFonts w:ascii="Consolas" w:hAnsi="Consolas"/>
+          <w:i/>
+        </w:rPr>
+        <w:t>_a</w:t>
+      </w:r>
+      <w:r>
+        <w:rPr>
+          <w:rFonts w:ascii="Consolas" w:hAnsi="Consolas"/>
+          <w:i/>
+        </w:rPr>
+        <w:t>llen</w:t>
+      </w:r>
+      <w:r>
+        <w:rPr>
+          <w:rFonts w:ascii="Consolas" w:hAnsi="Consolas"/>
+          <w:i/>
+        </w:rPr>
+        <w:t>_c</w:t>
+      </w:r>
+      <w:r>
+        <w:rPr>
+          <w:rFonts w:ascii="Consolas" w:hAnsi="Consolas"/>
+          <w:i/>
+        </w:rPr>
+        <w:t>ahn</w:t>
       </w:r>
       <w:proofErr w:type="spellEnd"/>
       <w:r>
@@ -600,7 +805,10 @@
       </w:r>
       <w:proofErr w:type="spellStart"/>
       <w:r>
-        <w:t>allenCahn</w:t>
+        <w:rPr>
+          <w:rFonts w:ascii="Consolas" w:hAnsi="Consolas"/>
+        </w:rPr>
+        <w:t>allen_cahn</w:t>
       </w:r>
       <w:proofErr w:type="spellEnd"/>
       <w:r>
@@ -769,21 +977,42 @@
       </w:r>
       <w:proofErr w:type="spellStart"/>
       <w:r>
+        <w:rPr>
+          <w:rFonts w:ascii="Consolas" w:hAnsi="Consolas"/>
+        </w:rPr>
         <w:t>parameters.</w:t>
       </w:r>
       <w:r>
+        <w:rPr>
+          <w:rFonts w:ascii="Consolas" w:hAnsi="Consolas"/>
+        </w:rPr>
         <w:t>prm</w:t>
       </w:r>
       <w:proofErr w:type="spellEnd"/>
       <w:r>
-        <w:t>, equations.cc</w:t>
+        <w:t xml:space="preserve">, </w:t>
+      </w:r>
+      <w:r>
+        <w:rPr>
+          <w:rFonts w:ascii="Consolas" w:hAnsi="Consolas"/>
+        </w:rPr>
+        <w:t>equations.cc</w:t>
       </w:r>
       <w:r>
         <w:t xml:space="preserve">, and </w:t>
       </w:r>
       <w:proofErr w:type="spellStart"/>
       <w:r>
-        <w:t>customPDE.h</w:t>
+        <w:rPr>
+          <w:rFonts w:ascii="Consolas" w:hAnsi="Consolas"/>
+        </w:rPr>
+        <w:t>custom_pde</w:t>
+      </w:r>
+      <w:r>
+        <w:rPr>
+          <w:rFonts w:ascii="Consolas" w:hAnsi="Consolas"/>
+        </w:rPr>
+        <w:t>.h</w:t>
       </w:r>
       <w:proofErr w:type="spellEnd"/>
       <w:r>
@@ -800,9 +1029,15 @@
       </w:r>
       <w:proofErr w:type="spellStart"/>
       <w:r>
+        <w:rPr>
+          <w:rFonts w:ascii="Consolas" w:hAnsi="Consolas"/>
+        </w:rPr>
         <w:t>parameters.</w:t>
       </w:r>
       <w:r>
+        <w:rPr>
+          <w:rFonts w:ascii="Consolas" w:hAnsi="Consolas"/>
+        </w:rPr>
         <w:t>prm</w:t>
       </w:r>
       <w:proofErr w:type="spellEnd"/>
@@ -822,10 +1057,16 @@
         <w:t>Also make the ne</w:t>
       </w:r>
       <w:r>
-        <w:t>cessary changes in postprocess.cc</w:t>
-      </w:r>
-      <w:r>
-        <w:t xml:space="preserve"> so that the free energy expression is correct for outputted total free energy </w:t>
+        <w:t xml:space="preserve">cessary changes </w:t>
+      </w:r>
+      <w:r>
+        <w:t xml:space="preserve">to the postprocessed field </w:t>
+      </w:r>
+      <w:r>
+        <w:t>so that the free energy expression is correct for total free energy</w:t>
+      </w:r>
+      <w:r>
+        <w:t>.</w:t>
       </w:r>
     </w:p>
     <w:p>
@@ -985,9 +1226,15 @@
       </w:r>
       <w:proofErr w:type="spellStart"/>
       <w:r>
+        <w:rPr>
+          <w:rFonts w:ascii="Consolas" w:hAnsi="Consolas"/>
+        </w:rPr>
         <w:t>parameters.</w:t>
       </w:r>
       <w:r>
+        <w:rPr>
+          <w:rFonts w:ascii="Consolas" w:hAnsi="Consolas"/>
+        </w:rPr>
         <w:t>prm</w:t>
       </w:r>
       <w:proofErr w:type="spellEnd"/>
@@ -1073,7 +1320,22 @@
       </w:r>
       <w:proofErr w:type="spellStart"/>
       <w:r>
-        <w:t>precipitateEvolution</w:t>
+        <w:rPr>
+          <w:rFonts w:ascii="Consolas" w:hAnsi="Consolas"/>
+        </w:rPr>
+        <w:t>precipitate</w:t>
+      </w:r>
+      <w:r>
+        <w:rPr>
+          <w:rFonts w:ascii="Consolas" w:hAnsi="Consolas"/>
+        </w:rPr>
+        <w:t>_e</w:t>
+      </w:r>
+      <w:r>
+        <w:rPr>
+          <w:rFonts w:ascii="Consolas" w:hAnsi="Consolas"/>
+        </w:rPr>
+        <w:t>volution</w:t>
       </w:r>
       <w:proofErr w:type="spellEnd"/>
       <w:r>
@@ -1175,7 +1437,21 @@
         <w:t xml:space="preserve"> BC that increases from 0 to +1</w:t>
       </w:r>
       <w:r>
-        <w:t xml:space="preserve"> over the course of the simulation (Hints: use a NON_UNIFORM_DIRICHLET boundary condition, and the current time can be accessed in non-uniform Dirichlet BC </w:t>
+        <w:t xml:space="preserve"> over the course of the simulation (Hints: use a </w:t>
+      </w:r>
+      <w:proofErr w:type="spellStart"/>
+      <w:r>
+        <w:rPr>
+          <w:rFonts w:ascii="Consolas" w:hAnsi="Consolas"/>
+        </w:rPr>
+        <w:t>TimeDependentNonuniformDirichlet</w:t>
+      </w:r>
+      <w:proofErr w:type="spellEnd"/>
+      <w:r>
+        <w:t xml:space="preserve"> </w:t>
+      </w:r>
+      <w:r>
+        <w:t xml:space="preserve">boundary condition, and the current time can be accessed in non-uniform Dirichlet BC </w:t>
       </w:r>
       <w:r>
         <w:t xml:space="preserve">in </w:t>
@@ -1391,15 +1667,31 @@
       <w:proofErr w:type="spellStart"/>
       <w:r>
         <w:rPr>
+          <w:rFonts w:ascii="Consolas" w:hAnsi="Consolas"/>
           <w:i/>
         </w:rPr>
         <w:t>p</w:t>
       </w:r>
       <w:r>
         <w:rPr>
+          <w:rFonts w:ascii="Consolas" w:hAnsi="Consolas"/>
           <w:i/>
         </w:rPr>
-        <w:t>recipitateEvolution</w:t>
+        <w:t>recipitate</w:t>
+      </w:r>
+      <w:r>
+        <w:rPr>
+          <w:rFonts w:ascii="Consolas" w:hAnsi="Consolas"/>
+          <w:i/>
+        </w:rPr>
+        <w:t>_e</w:t>
+      </w:r>
+      <w:r>
+        <w:rPr>
+          <w:rFonts w:ascii="Consolas" w:hAnsi="Consolas"/>
+          <w:i/>
+        </w:rPr>
+        <w:t>volution</w:t>
       </w:r>
       <w:proofErr w:type="spellEnd"/>
       <w:r>
@@ -1856,7 +2148,7 @@
           <w:rPr>
             <w:rFonts w:ascii="Cambria Math" w:hAnsi="Cambria Math"/>
           </w:rPr>
-          <m:t>–Δt</m:t>
+          <m:t>-Δt</m:t>
         </m:r>
         <m:sSub>
           <m:sSubPr>
@@ -2000,7 +2292,15 @@
         <w:t xml:space="preserve">free </w:t>
       </w:r>
       <w:r>
-        <w:t xml:space="preserve">energy (compare with the total energy from part </w:t>
+        <w:t>energy (</w:t>
+      </w:r>
+      <w:proofErr w:type="gramStart"/>
+      <w:r>
+        <w:t>compare</w:t>
+      </w:r>
+      <w:proofErr w:type="gramEnd"/>
+      <w:r>
+        <w:t xml:space="preserve"> with the total energy from part </w:t>
       </w:r>
       <w:r>
         <w:t>a at the same timestep)</w:t>
@@ -2009,7 +2309,13 @@
         <w:t>?</w:t>
       </w:r>
     </w:p>
-    <w:p/>
+    <w:p>
+      <w:pPr>
+        <w:rPr>
+          <w:b/>
+        </w:rPr>
+      </w:pPr>
+    </w:p>
     <w:p>
       <w:pPr>
         <w:pStyle w:val="ListParagraph"/>
@@ -2025,141 +2331,6 @@
         <w:rPr>
           <w:b/>
         </w:rPr>
-        <w:t>Grain Remapping</w:t>
-      </w:r>
-    </w:p>
-    <w:p>
-      <w:pPr>
-        <w:pStyle w:val="ListParagraph"/>
-        <w:rPr>
-          <w:i/>
-        </w:rPr>
-      </w:pPr>
-      <w:r>
-        <w:rPr>
-          <w:i/>
-        </w:rPr>
-        <w:t>Change the number of order parameters available for remapping</w:t>
-      </w:r>
-    </w:p>
-    <w:p>
-      <w:pPr>
-        <w:pStyle w:val="ListParagraph"/>
-        <w:numPr>
-          <w:ilvl w:val="1"/>
-          <w:numId w:val="11"/>
-        </w:numPr>
-      </w:pPr>
-      <w:r>
-        <w:t xml:space="preserve">Run the </w:t>
-      </w:r>
-      <w:proofErr w:type="spellStart"/>
-      <w:r>
-        <w:t>grainGrowth</w:t>
-      </w:r>
-      <w:proofErr w:type="spellEnd"/>
-      <w:r>
-        <w:t xml:space="preserve"> app and move the result files into a directory named ‘</w:t>
-      </w:r>
-      <w:proofErr w:type="spellStart"/>
-      <w:r>
-        <w:t>six_ops</w:t>
-      </w:r>
-      <w:proofErr w:type="spellEnd"/>
-      <w:r>
-        <w:t>’</w:t>
-      </w:r>
-      <w:r>
-        <w:t>.</w:t>
-      </w:r>
-    </w:p>
-    <w:p>
-      <w:pPr>
-        <w:pStyle w:val="ListParagraph"/>
-        <w:numPr>
-          <w:ilvl w:val="1"/>
-          <w:numId w:val="11"/>
-        </w:numPr>
-      </w:pPr>
-      <w:r>
-        <w:t>Modify the input file so that the variable ‘n5’ is not one of the variables available for remapping. All of the initial grains are placed on order parameters ‘n0’ through ‘n4’, so ‘n5’ will remain empty throughout the simulation. If you wanted to, you could fully remove ‘n5’ from the app, but that is unnecessary for this exercise. Rerun the simulation and move the results into a directory named ‘</w:t>
-      </w:r>
-      <w:proofErr w:type="spellStart"/>
-      <w:r>
-        <w:t>five_</w:t>
-      </w:r>
-      <w:proofErr w:type="gramStart"/>
-      <w:r>
-        <w:t>ops</w:t>
-      </w:r>
-      <w:proofErr w:type="spellEnd"/>
-      <w:r>
-        <w:t>’</w:t>
-      </w:r>
-      <w:proofErr w:type="gramEnd"/>
-      <w:r>
-        <w:t>.</w:t>
-      </w:r>
-    </w:p>
-    <w:p>
-      <w:pPr>
-        <w:pStyle w:val="ListParagraph"/>
-        <w:numPr>
-          <w:ilvl w:val="1"/>
-          <w:numId w:val="11"/>
-        </w:numPr>
-      </w:pPr>
-      <w:r>
-        <w:t>Visualize the results of both simulations. Are they the different? If so, how?</w:t>
-      </w:r>
-    </w:p>
-    <w:p>
-      <w:pPr>
-        <w:pStyle w:val="ListParagraph"/>
-        <w:numPr>
-          <w:ilvl w:val="1"/>
-          <w:numId w:val="11"/>
-        </w:numPr>
-      </w:pPr>
-      <w:r>
-        <w:t>R</w:t>
-      </w:r>
-      <w:r>
-        <w:t>educe</w:t>
-      </w:r>
-      <w:r>
-        <w:t xml:space="preserve"> the number of time steps between grain reassignments until you get the same result as with all six order parameters.</w:t>
-      </w:r>
-    </w:p>
-    <w:p>
-      <w:pPr>
-        <w:rPr>
-          <w:b/>
-        </w:rPr>
-      </w:pPr>
-    </w:p>
-    <w:p>
-      <w:pPr>
-        <w:rPr>
-          <w:b/>
-        </w:rPr>
-      </w:pPr>
-    </w:p>
-    <w:p>
-      <w:pPr>
-        <w:pStyle w:val="ListParagraph"/>
-        <w:numPr>
-          <w:ilvl w:val="0"/>
-          <w:numId w:val="1"/>
-        </w:numPr>
-        <w:rPr>
-          <w:b/>
-        </w:rPr>
-      </w:pPr>
-      <w:r>
-        <w:rPr>
-          <w:b/>
-        </w:rPr>
         <w:t>Governing Equations II:</w:t>
       </w:r>
       <w:r>
@@ -2192,24 +2363,65 @@
         </w:numPr>
       </w:pPr>
       <w:r>
-        <w:lastRenderedPageBreak/>
-        <w:t>Create a new application by copying the “</w:t>
+        <w:t xml:space="preserve">Create a new application by copying the </w:t>
       </w:r>
       <w:proofErr w:type="spellStart"/>
       <w:r>
-        <w:t>cahnHilliard</w:t>
+        <w:rPr>
+          <w:rFonts w:ascii="Consolas" w:hAnsi="Consolas"/>
+        </w:rPr>
+        <w:t>cahn</w:t>
+      </w:r>
+      <w:r>
+        <w:rPr>
+          <w:rFonts w:ascii="Consolas" w:hAnsi="Consolas"/>
+        </w:rPr>
+        <w:t>_</w:t>
+      </w:r>
+      <w:r>
+        <w:rPr>
+          <w:rFonts w:ascii="Consolas" w:hAnsi="Consolas"/>
+        </w:rPr>
+        <w:t>Hilliard</w:t>
       </w:r>
       <w:proofErr w:type="spellEnd"/>
       <w:r>
-        <w:t>” application and renaming it “</w:t>
+        <w:t xml:space="preserve"> application and renaming it </w:t>
       </w:r>
       <w:proofErr w:type="spellStart"/>
       <w:r>
-        <w:t>kineticWulffShape</w:t>
+        <w:rPr>
+          <w:rFonts w:ascii="Consolas" w:hAnsi="Consolas"/>
+        </w:rPr>
+        <w:t>kinetic</w:t>
+      </w:r>
+      <w:r>
+        <w:rPr>
+          <w:rFonts w:ascii="Consolas" w:hAnsi="Consolas"/>
+        </w:rPr>
+        <w:t>_w</w:t>
+      </w:r>
+      <w:r>
+        <w:rPr>
+          <w:rFonts w:ascii="Consolas" w:hAnsi="Consolas"/>
+        </w:rPr>
+        <w:t>ulff</w:t>
+      </w:r>
+      <w:r>
+        <w:rPr>
+          <w:rFonts w:ascii="Consolas" w:hAnsi="Consolas"/>
+        </w:rPr>
+        <w:t>_s</w:t>
+      </w:r>
+      <w:r>
+        <w:rPr>
+          <w:rFonts w:ascii="Consolas" w:hAnsi="Consolas"/>
+        </w:rPr>
+        <w:t>hape</w:t>
       </w:r>
       <w:proofErr w:type="spellEnd"/>
       <w:r>
-        <w:t>”.</w:t>
+        <w:t>.</w:t>
       </w:r>
       <w:r>
         <w:t xml:space="preserve"> Delete the “CMakeCache.txt” file.</w:t>
@@ -2253,51 +2465,164 @@
         <w:t>term</w:t>
       </w:r>
       <w:r>
-        <w:t>: 0.05</w:t>
-      </w:r>
-      <w:r>
+        <w:t xml:space="preserve">: </w:t>
+      </w:r>
+    </w:p>
+    <w:p>
+      <w:pPr>
+        <w:pStyle w:val="ListParagraph"/>
+        <w:ind w:left="1440"/>
+        <w:jc w:val="center"/>
+        <w:rPr>
+          <w:sz w:val="20"/>
+          <w:szCs w:val="20"/>
+        </w:rPr>
+      </w:pPr>
+      <w:r>
+        <w:rPr>
+          <w:rFonts w:ascii="Consolas" w:hAnsi="Consolas"/>
+          <w:sz w:val="20"/>
+          <w:szCs w:val="20"/>
+        </w:rPr>
+        <w:t>0.05</w:t>
+      </w:r>
+      <w:r>
+        <w:rPr>
+          <w:rFonts w:ascii="Consolas" w:hAnsi="Consolas"/>
+          <w:sz w:val="20"/>
+          <w:szCs w:val="20"/>
+        </w:rPr>
         <w:t>*</w:t>
       </w:r>
       <w:proofErr w:type="spellStart"/>
       <w:r>
+        <w:rPr>
+          <w:rFonts w:ascii="Consolas" w:hAnsi="Consolas"/>
+          <w:sz w:val="20"/>
+          <w:szCs w:val="20"/>
+        </w:rPr>
         <w:t>McV</w:t>
       </w:r>
       <w:proofErr w:type="spellEnd"/>
       <w:r>
+        <w:rPr>
+          <w:rFonts w:ascii="Consolas" w:hAnsi="Consolas"/>
+          <w:sz w:val="20"/>
+          <w:szCs w:val="20"/>
+        </w:rPr>
         <w:t>*</w:t>
       </w:r>
+      <w:r>
+        <w:rPr>
+          <w:rFonts w:ascii="Consolas" w:hAnsi="Consolas"/>
+          <w:sz w:val="20"/>
+          <w:szCs w:val="20"/>
+        </w:rPr>
+        <w:t>this-&gt;</w:t>
+      </w:r>
       <w:proofErr w:type="spellStart"/>
       <w:r>
-        <w:t>userInputs.dtValue</w:t>
+        <w:rPr>
+          <w:rFonts w:ascii="Consolas" w:hAnsi="Consolas"/>
+          <w:sz w:val="20"/>
+          <w:szCs w:val="20"/>
+        </w:rPr>
+        <w:t>get_timestep</w:t>
       </w:r>
       <w:proofErr w:type="spellEnd"/>
-      <w:r>
-        <w:t xml:space="preserve">* </w:t>
-      </w:r>
       <w:proofErr w:type="gramStart"/>
       <w:r>
+        <w:rPr>
+          <w:rFonts w:ascii="Consolas" w:hAnsi="Consolas"/>
+          <w:sz w:val="20"/>
+          <w:szCs w:val="20"/>
+        </w:rPr>
+        <w:t>()</w:t>
+      </w:r>
+      <w:r>
+        <w:rPr>
+          <w:rFonts w:ascii="Consolas" w:hAnsi="Consolas"/>
+          <w:sz w:val="20"/>
+          <w:szCs w:val="20"/>
+        </w:rPr>
+        <w:t>*</w:t>
+      </w:r>
+      <w:r>
+        <w:rPr>
+          <w:rFonts w:ascii="Consolas" w:hAnsi="Consolas"/>
+          <w:sz w:val="20"/>
+          <w:szCs w:val="20"/>
+        </w:rPr>
         <w:t>std::</w:t>
       </w:r>
       <w:proofErr w:type="gramEnd"/>
       <w:r>
-        <w:t>max(c*(1.0-c),</w:t>
+        <w:rPr>
+          <w:rFonts w:ascii="Consolas" w:hAnsi="Consolas"/>
+          <w:sz w:val="20"/>
+          <w:szCs w:val="20"/>
+        </w:rPr>
+        <w:t>max(c*(1.0-c</w:t>
+      </w:r>
+      <w:proofErr w:type="gramStart"/>
+      <w:r>
+        <w:rPr>
+          <w:rFonts w:ascii="Consolas" w:hAnsi="Consolas"/>
+          <w:sz w:val="20"/>
+          <w:szCs w:val="20"/>
+        </w:rPr>
+        <w:t>),</w:t>
       </w:r>
       <w:proofErr w:type="spellStart"/>
       <w:r>
+        <w:rPr>
+          <w:rFonts w:ascii="Consolas" w:hAnsi="Consolas"/>
+          <w:sz w:val="20"/>
+          <w:szCs w:val="20"/>
+        </w:rPr>
         <w:t>constV</w:t>
       </w:r>
       <w:proofErr w:type="spellEnd"/>
-      <w:r>
+      <w:proofErr w:type="gramEnd"/>
+      <w:r>
+        <w:rPr>
+          <w:rFonts w:ascii="Consolas" w:hAnsi="Consolas"/>
+          <w:sz w:val="20"/>
+          <w:szCs w:val="20"/>
+        </w:rPr>
         <w:t>(0</w:t>
       </w:r>
       <w:r>
+        <w:rPr>
+          <w:rFonts w:ascii="Consolas" w:hAnsi="Consolas"/>
+          <w:sz w:val="20"/>
+          <w:szCs w:val="20"/>
+        </w:rPr>
         <w:t>.0</w:t>
       </w:r>
       <w:r>
+        <w:rPr>
+          <w:rFonts w:ascii="Consolas" w:hAnsi="Consolas"/>
+          <w:sz w:val="20"/>
+          <w:szCs w:val="20"/>
+        </w:rPr>
         <w:t>))</w:t>
       </w:r>
       <w:r>
-        <w:t>. This source term will add mass at the interface, causing the initial particle to grow. Run a simulation to make sure that the particle is growing.</w:t>
+        <w:rPr>
+          <w:sz w:val="20"/>
+          <w:szCs w:val="20"/>
+        </w:rPr>
+        <w:t>.</w:t>
+      </w:r>
+    </w:p>
+    <w:p>
+      <w:pPr>
+        <w:pStyle w:val="ListParagraph"/>
+        <w:ind w:left="1440"/>
+      </w:pPr>
+      <w:r>
+        <w:t>This source term will add mass at the interface, causing the initial particle to grow. Run a simulation to make sure that the particle is growing.</w:t>
       </w:r>
     </w:p>
     <w:p>
@@ -2791,804 +3116,21 @@
         <w:pStyle w:val="ListParagraph"/>
         <w:ind w:left="1440"/>
         <w:rPr>
+          <w:rFonts w:ascii="Cambria Math" w:hAnsi="Cambria Math" w:cs="STIXGeneral-Regular"/>
+        </w:rPr>
+      </w:pPr>
+      <w:r>
+        <w:rPr>
           <w:rFonts w:cs="STIXGeneral-Regular"/>
         </w:rPr>
-      </w:pPr>
+        <w:t>Run the simulation to see how the orientation-dependent source term</w:t>
+      </w:r>
       <w:r>
         <w:rPr>
           <w:rFonts w:cs="STIXGeneral-Regular"/>
         </w:rPr>
-        <w:t>Run the simulation to see how the orientation-dependent source term</w:t>
-      </w:r>
-      <w:r>
-        <w:rPr>
-          <w:rFonts w:cs="STIXGeneral-Regular"/>
-        </w:rPr>
         <w:t xml:space="preserve"> causes the morphology to change.</w:t>
       </w:r>
-    </w:p>
-    <w:p>
-      <w:pPr>
-        <w:pStyle w:val="ListParagraph"/>
-        <w:ind w:left="1440"/>
-        <w:rPr>
-          <w:rFonts w:ascii="Cambria Math" w:hAnsi="Cambria Math" w:cs="STIXGeneral-Regular"/>
-        </w:rPr>
-      </w:pPr>
-    </w:p>
-    <w:p>
-      <w:pPr>
-        <w:pStyle w:val="ListParagraph"/>
-        <w:ind w:left="1440"/>
-        <w:rPr>
-          <w:rFonts w:ascii="Cambria Math" w:hAnsi="Cambria Math" w:cs="STIXGeneral-Regular"/>
-        </w:rPr>
-      </w:pPr>
-    </w:p>
-    <w:p>
-      <w:pPr>
-        <w:pStyle w:val="ListParagraph"/>
-        <w:numPr>
-          <w:ilvl w:val="0"/>
-          <w:numId w:val="1"/>
-        </w:numPr>
-        <w:rPr>
-          <w:rFonts w:ascii="Cambria" w:hAnsi="Cambria" w:cs="STIXGeneral-Regular"/>
-          <w:b/>
-        </w:rPr>
-      </w:pPr>
-      <w:r>
-        <w:rPr>
-          <w:rFonts w:ascii="Cambria" w:hAnsi="Cambria" w:cs="STIXGeneral-Regular"/>
-          <w:b/>
-        </w:rPr>
-        <w:t xml:space="preserve">Computational Domain II </w:t>
-      </w:r>
-      <w:r>
-        <w:rPr>
-          <w:rFonts w:ascii="Cambria" w:hAnsi="Cambria" w:cs="STIXGeneral-Regular"/>
-        </w:rPr>
-        <w:t>(Warning: Requires some C++ knowledge)</w:t>
-      </w:r>
-      <w:r>
-        <w:rPr>
-          <w:rFonts w:ascii="Cambria" w:hAnsi="Cambria" w:cs="STIXGeneral-Regular"/>
-          <w:b/>
-        </w:rPr>
-        <w:t>:</w:t>
-      </w:r>
-    </w:p>
-    <w:p>
-      <w:pPr>
-        <w:ind w:left="720"/>
-        <w:rPr>
-          <w:rFonts w:ascii="Cambria" w:hAnsi="Cambria" w:cs="STIXGeneral-Regular"/>
-          <w:i/>
-        </w:rPr>
-      </w:pPr>
-      <w:r>
-        <w:rPr>
-          <w:rFonts w:ascii="Cambria" w:hAnsi="Cambria" w:cs="STIXGeneral-Regular"/>
-          <w:i/>
-        </w:rPr>
-        <w:t>Override the core PRISMS-PF function that creates the mesh to create a circular domain</w:t>
-      </w:r>
-    </w:p>
-    <w:p>
-      <w:pPr>
-        <w:pStyle w:val="ListParagraph"/>
-        <w:numPr>
-          <w:ilvl w:val="1"/>
-          <w:numId w:val="15"/>
-        </w:numPr>
-        <w:rPr>
-          <w:rFonts w:ascii="Cambria" w:hAnsi="Cambria" w:cs="STIXGeneral-Regular"/>
-        </w:rPr>
-      </w:pPr>
-      <w:r>
-        <w:rPr>
-          <w:rFonts w:ascii="Cambria" w:hAnsi="Cambria" w:cs="STIXGeneral-Regular"/>
-        </w:rPr>
-        <w:t xml:space="preserve">Add the following member function to </w:t>
-      </w:r>
-      <w:proofErr w:type="spellStart"/>
-      <w:r>
-        <w:rPr>
-          <w:rFonts w:ascii="Cambria" w:hAnsi="Cambria" w:cs="STIXGeneral-Regular"/>
-        </w:rPr>
-        <w:t>customPDE</w:t>
-      </w:r>
-      <w:proofErr w:type="spellEnd"/>
-      <w:r>
-        <w:rPr>
-          <w:rFonts w:ascii="Cambria" w:hAnsi="Cambria" w:cs="STIXGeneral-Regular"/>
-        </w:rPr>
-        <w:t xml:space="preserve"> for the </w:t>
-      </w:r>
-      <w:proofErr w:type="spellStart"/>
-      <w:r>
-        <w:rPr>
-          <w:rFonts w:ascii="Cambria" w:hAnsi="Cambria" w:cs="STIXGeneral-Regular"/>
-        </w:rPr>
-        <w:t>allenCahn</w:t>
-      </w:r>
-      <w:proofErr w:type="spellEnd"/>
-      <w:r>
-        <w:rPr>
-          <w:rFonts w:ascii="Cambria" w:hAnsi="Cambria" w:cs="STIXGeneral-Regular"/>
-        </w:rPr>
-        <w:t xml:space="preserve"> application</w:t>
-      </w:r>
-      <w:r>
-        <w:rPr>
-          <w:rFonts w:ascii="Cambria" w:hAnsi="Cambria" w:cs="STIXGeneral-Regular"/>
-        </w:rPr>
-        <w:t xml:space="preserve"> (add it to the bottom of </w:t>
-      </w:r>
-      <w:proofErr w:type="spellStart"/>
-      <w:r>
-        <w:rPr>
-          <w:rFonts w:ascii="Cambria" w:hAnsi="Cambria" w:cs="STIXGeneral-Regular"/>
-        </w:rPr>
-        <w:t>customPDE.h</w:t>
-      </w:r>
-      <w:proofErr w:type="spellEnd"/>
-      <w:r>
-        <w:rPr>
-          <w:rFonts w:ascii="Cambria" w:hAnsi="Cambria" w:cs="STIXGeneral-Regular"/>
-        </w:rPr>
-        <w:t xml:space="preserve"> and add the function declaration to the “</w:t>
-      </w:r>
-      <w:r>
-        <w:rPr>
-          <w:rFonts w:ascii="Cambria" w:hAnsi="Cambria" w:cs="STIXGeneral-Regular"/>
-        </w:rPr>
-        <w:t>Methods specific to this subclass</w:t>
-      </w:r>
-      <w:r>
-        <w:rPr>
-          <w:rFonts w:ascii="Cambria" w:hAnsi="Cambria" w:cs="STIXGeneral-Regular"/>
-        </w:rPr>
-        <w:t xml:space="preserve">” section of the </w:t>
-      </w:r>
-      <w:proofErr w:type="spellStart"/>
-      <w:r>
-        <w:rPr>
-          <w:rFonts w:ascii="Cambria" w:hAnsi="Cambria" w:cs="STIXGeneral-Regular"/>
-        </w:rPr>
-        <w:t>customPDE</w:t>
-      </w:r>
-      <w:proofErr w:type="spellEnd"/>
-      <w:r>
-        <w:rPr>
-          <w:rFonts w:ascii="Cambria" w:hAnsi="Cambria" w:cs="STIXGeneral-Regular"/>
-        </w:rPr>
-        <w:t xml:space="preserve"> class declaration)</w:t>
-      </w:r>
-      <w:r>
-        <w:rPr>
-          <w:rFonts w:ascii="Cambria" w:hAnsi="Cambria" w:cs="STIXGeneral-Regular"/>
-        </w:rPr>
-        <w:t>:</w:t>
-      </w:r>
-    </w:p>
-    <w:p>
-      <w:pPr>
-        <w:pStyle w:val="ListParagraph"/>
-        <w:ind w:left="2160"/>
-        <w:rPr>
-          <w:rFonts w:ascii="Courier" w:hAnsi="Courier" w:cs="STIXGeneral-Regular"/>
-          <w:sz w:val="18"/>
-          <w:szCs w:val="18"/>
-        </w:rPr>
-      </w:pPr>
-      <w:r>
-        <w:rPr>
-          <w:rFonts w:ascii="Courier" w:hAnsi="Courier" w:cs="STIXGeneral-Regular"/>
-          <w:sz w:val="18"/>
-          <w:szCs w:val="18"/>
-        </w:rPr>
-        <w:t>template &lt;int dim, int degree&gt;</w:t>
-      </w:r>
-    </w:p>
-    <w:p>
-      <w:pPr>
-        <w:pStyle w:val="ListParagraph"/>
-        <w:ind w:left="2160"/>
-        <w:rPr>
-          <w:rFonts w:ascii="Courier" w:hAnsi="Courier" w:cs="STIXGeneral-Regular"/>
-          <w:sz w:val="18"/>
-          <w:szCs w:val="18"/>
-        </w:rPr>
-      </w:pPr>
-      <w:r>
-        <w:rPr>
-          <w:rFonts w:ascii="Courier" w:hAnsi="Courier" w:cs="STIXGeneral-Regular"/>
-          <w:sz w:val="18"/>
-          <w:szCs w:val="18"/>
-        </w:rPr>
-        <w:t>void</w:t>
-      </w:r>
-      <w:r>
-        <w:rPr>
-          <w:rFonts w:ascii="Courier" w:hAnsi="Courier" w:cs="STIXGeneral-Regular"/>
-          <w:sz w:val="18"/>
-          <w:szCs w:val="18"/>
-        </w:rPr>
-        <w:t xml:space="preserve"> </w:t>
-      </w:r>
-      <w:r>
-        <w:rPr>
-          <w:rFonts w:ascii="Courier" w:hAnsi="Courier" w:cs="STIXGeneral-Regular"/>
-          <w:sz w:val="18"/>
-          <w:szCs w:val="18"/>
-        </w:rPr>
-        <w:t>customPDE&lt;</w:t>
-      </w:r>
-      <w:proofErr w:type="gramStart"/>
-      <w:r>
-        <w:rPr>
-          <w:rFonts w:ascii="Courier" w:hAnsi="Courier" w:cs="STIXGeneral-Regular"/>
-          <w:sz w:val="18"/>
-          <w:szCs w:val="18"/>
-        </w:rPr>
-        <w:t>dim,degree</w:t>
-      </w:r>
-      <w:proofErr w:type="gramEnd"/>
-      <w:r>
-        <w:rPr>
-          <w:rFonts w:ascii="Courier" w:hAnsi="Courier" w:cs="STIXGeneral-Regular"/>
-          <w:sz w:val="18"/>
-          <w:szCs w:val="18"/>
-        </w:rPr>
-        <w:t xml:space="preserve">&gt;::makeTriangulation(parallel::distributed::Triangulation&lt;dim&gt; &amp; </w:t>
-      </w:r>
-      <w:proofErr w:type="spellStart"/>
-      <w:r>
-        <w:rPr>
-          <w:rFonts w:ascii="Courier" w:hAnsi="Courier" w:cs="STIXGeneral-Regular"/>
-          <w:sz w:val="18"/>
-          <w:szCs w:val="18"/>
-        </w:rPr>
-        <w:t>tria</w:t>
-      </w:r>
-      <w:proofErr w:type="spellEnd"/>
-      <w:r>
-        <w:rPr>
-          <w:rFonts w:ascii="Courier" w:hAnsi="Courier" w:cs="STIXGeneral-Regular"/>
-          <w:sz w:val="18"/>
-          <w:szCs w:val="18"/>
-        </w:rPr>
-        <w:t>) const{</w:t>
-      </w:r>
-    </w:p>
-    <w:p>
-      <w:pPr>
-        <w:ind w:left="1440"/>
-        <w:rPr>
-          <w:rFonts w:ascii="Courier" w:hAnsi="Courier" w:cs="STIXGeneral-Regular"/>
-          <w:sz w:val="18"/>
-          <w:szCs w:val="18"/>
-        </w:rPr>
-      </w:pPr>
-    </w:p>
-    <w:p>
-      <w:pPr>
-        <w:pStyle w:val="ListParagraph"/>
-        <w:ind w:left="2160"/>
-        <w:rPr>
-          <w:rFonts w:ascii="Courier" w:hAnsi="Courier" w:cs="STIXGeneral-Regular"/>
-          <w:sz w:val="18"/>
-          <w:szCs w:val="18"/>
-        </w:rPr>
-      </w:pPr>
-      <w:proofErr w:type="spellStart"/>
-      <w:proofErr w:type="gramStart"/>
-      <w:r>
-        <w:rPr>
-          <w:rFonts w:ascii="Courier" w:hAnsi="Courier" w:cs="STIXGeneral-Regular"/>
-          <w:sz w:val="18"/>
-          <w:szCs w:val="18"/>
-        </w:rPr>
-        <w:t>GridGenerator</w:t>
-      </w:r>
-      <w:proofErr w:type="spellEnd"/>
-      <w:r>
-        <w:rPr>
-          <w:rFonts w:ascii="Courier" w:hAnsi="Courier" w:cs="STIXGeneral-Regular"/>
-          <w:sz w:val="18"/>
-          <w:szCs w:val="18"/>
-        </w:rPr>
-        <w:t>::</w:t>
-      </w:r>
-      <w:proofErr w:type="spellStart"/>
-      <w:proofErr w:type="gramEnd"/>
-      <w:r>
-        <w:rPr>
-          <w:rFonts w:ascii="Courier" w:hAnsi="Courier" w:cs="STIXGeneral-Regular"/>
-          <w:sz w:val="18"/>
-          <w:szCs w:val="18"/>
-        </w:rPr>
-        <w:t>hyper_ball</w:t>
-      </w:r>
-      <w:proofErr w:type="spellEnd"/>
-      <w:r>
-        <w:rPr>
-          <w:rFonts w:ascii="Courier" w:hAnsi="Courier" w:cs="STIXGeneral-Regular"/>
-          <w:sz w:val="18"/>
-          <w:szCs w:val="18"/>
-        </w:rPr>
-        <w:t xml:space="preserve"> (</w:t>
-      </w:r>
-      <w:proofErr w:type="spellStart"/>
-      <w:r>
-        <w:rPr>
-          <w:rFonts w:ascii="Courier" w:hAnsi="Courier" w:cs="STIXGeneral-Regular"/>
-          <w:sz w:val="18"/>
-          <w:szCs w:val="18"/>
-        </w:rPr>
-        <w:t>tria</w:t>
-      </w:r>
-      <w:proofErr w:type="spellEnd"/>
-      <w:r>
-        <w:rPr>
-          <w:rFonts w:ascii="Courier" w:hAnsi="Courier" w:cs="STIXGeneral-Regular"/>
-          <w:sz w:val="18"/>
-          <w:szCs w:val="18"/>
-        </w:rPr>
-        <w:t xml:space="preserve">, Point&lt;dim&gt;(userInputs.domain_size[0],userInputs.domain_size[1]/2.0), </w:t>
-      </w:r>
-      <w:proofErr w:type="spellStart"/>
-      <w:r>
-        <w:rPr>
-          <w:rFonts w:ascii="Courier" w:hAnsi="Courier" w:cs="STIXGeneral-Regular"/>
-          <w:sz w:val="18"/>
-          <w:szCs w:val="18"/>
-        </w:rPr>
-        <w:t>userInputs.domain_size</w:t>
-      </w:r>
-      <w:proofErr w:type="spellEnd"/>
-      <w:r>
-        <w:rPr>
-          <w:rFonts w:ascii="Courier" w:hAnsi="Courier" w:cs="STIXGeneral-Regular"/>
-          <w:sz w:val="18"/>
-          <w:szCs w:val="18"/>
-        </w:rPr>
-        <w:t>[1]/2.0);</w:t>
-      </w:r>
-    </w:p>
-    <w:p>
-      <w:pPr>
-        <w:ind w:left="720"/>
-        <w:rPr>
-          <w:rFonts w:ascii="Courier" w:hAnsi="Courier" w:cs="STIXGeneral-Regular"/>
-          <w:sz w:val="18"/>
-          <w:szCs w:val="18"/>
-        </w:rPr>
-      </w:pPr>
-    </w:p>
-    <w:p>
-      <w:pPr>
-        <w:pStyle w:val="ListParagraph"/>
-        <w:ind w:left="2160"/>
-        <w:rPr>
-          <w:rFonts w:ascii="Courier" w:hAnsi="Courier" w:cs="STIXGeneral-Regular"/>
-          <w:sz w:val="18"/>
-          <w:szCs w:val="18"/>
-        </w:rPr>
-      </w:pPr>
-      <w:r>
-        <w:rPr>
-          <w:rFonts w:ascii="Courier" w:hAnsi="Courier" w:cs="STIXGeneral-Regular"/>
-          <w:sz w:val="18"/>
-          <w:szCs w:val="18"/>
-        </w:rPr>
-        <w:t>// Attach a spherical manifold to the semicircular part of the domain so that it gets refined with rounded edges</w:t>
-      </w:r>
-    </w:p>
-    <w:p>
-      <w:pPr>
-        <w:pStyle w:val="ListParagraph"/>
-        <w:ind w:left="2160"/>
-        <w:rPr>
-          <w:rFonts w:ascii="Courier" w:hAnsi="Courier" w:cs="STIXGeneral-Regular"/>
-          <w:sz w:val="18"/>
-          <w:szCs w:val="18"/>
-        </w:rPr>
-      </w:pPr>
-      <w:r>
-        <w:rPr>
-          <w:rFonts w:ascii="Courier" w:hAnsi="Courier" w:cs="STIXGeneral-Regular"/>
-          <w:sz w:val="18"/>
-          <w:szCs w:val="18"/>
-        </w:rPr>
-        <w:t xml:space="preserve">static const </w:t>
-      </w:r>
-      <w:proofErr w:type="spellStart"/>
-      <w:r>
-        <w:rPr>
-          <w:rFonts w:ascii="Courier" w:hAnsi="Courier" w:cs="STIXGeneral-Regular"/>
-          <w:sz w:val="18"/>
-          <w:szCs w:val="18"/>
-        </w:rPr>
-        <w:t>SphericalManifold</w:t>
-      </w:r>
-      <w:proofErr w:type="spellEnd"/>
-      <w:r>
-        <w:rPr>
-          <w:rFonts w:ascii="Courier" w:hAnsi="Courier" w:cs="STIXGeneral-Regular"/>
-          <w:sz w:val="18"/>
-          <w:szCs w:val="18"/>
-        </w:rPr>
-        <w:t xml:space="preserve">&lt;dim&gt; </w:t>
-      </w:r>
-      <w:proofErr w:type="gramStart"/>
-      <w:r>
-        <w:rPr>
-          <w:rFonts w:ascii="Courier" w:hAnsi="Courier" w:cs="STIXGeneral-Regular"/>
-          <w:sz w:val="18"/>
-          <w:szCs w:val="18"/>
-        </w:rPr>
-        <w:t>boundary(</w:t>
-      </w:r>
-      <w:proofErr w:type="gramEnd"/>
-      <w:r>
-        <w:rPr>
-          <w:rFonts w:ascii="Courier" w:hAnsi="Courier" w:cs="STIXGeneral-Regular"/>
-          <w:sz w:val="18"/>
-          <w:szCs w:val="18"/>
-        </w:rPr>
-        <w:t>Point&lt;dim&gt;(userInputs.domain_size[0],userInputs.domain_size[1]/2.0));</w:t>
-      </w:r>
-    </w:p>
-    <w:p>
-      <w:pPr>
-        <w:pStyle w:val="ListParagraph"/>
-        <w:ind w:left="2160"/>
-        <w:rPr>
-          <w:rFonts w:ascii="Courier" w:hAnsi="Courier" w:cs="STIXGeneral-Regular"/>
-          <w:sz w:val="18"/>
-          <w:szCs w:val="18"/>
-        </w:rPr>
-      </w:pPr>
-      <w:proofErr w:type="spellStart"/>
-      <w:r>
-        <w:rPr>
-          <w:rFonts w:ascii="Courier" w:hAnsi="Courier" w:cs="STIXGeneral-Regular"/>
-          <w:sz w:val="18"/>
-          <w:szCs w:val="18"/>
-        </w:rPr>
-        <w:t>tria.set_manifold</w:t>
-      </w:r>
-      <w:proofErr w:type="spellEnd"/>
-      <w:r>
-        <w:rPr>
-          <w:rFonts w:ascii="Courier" w:hAnsi="Courier" w:cs="STIXGeneral-Regular"/>
-          <w:sz w:val="18"/>
-          <w:szCs w:val="18"/>
-        </w:rPr>
-        <w:t>(</w:t>
-      </w:r>
-      <w:proofErr w:type="gramStart"/>
-      <w:r>
-        <w:rPr>
-          <w:rFonts w:ascii="Courier" w:hAnsi="Courier" w:cs="STIXGeneral-Regular"/>
-          <w:sz w:val="18"/>
-          <w:szCs w:val="18"/>
-        </w:rPr>
-        <w:t>0,boundary</w:t>
-      </w:r>
-      <w:proofErr w:type="gramEnd"/>
-      <w:r>
-        <w:rPr>
-          <w:rFonts w:ascii="Courier" w:hAnsi="Courier" w:cs="STIXGeneral-Regular"/>
-          <w:sz w:val="18"/>
-          <w:szCs w:val="18"/>
-        </w:rPr>
-        <w:t>);</w:t>
-      </w:r>
-    </w:p>
-    <w:p>
-      <w:pPr>
-        <w:ind w:left="1440"/>
-        <w:rPr>
-          <w:rFonts w:ascii="Courier" w:hAnsi="Courier" w:cs="STIXGeneral-Regular"/>
-          <w:sz w:val="18"/>
-          <w:szCs w:val="18"/>
-        </w:rPr>
-      </w:pPr>
-    </w:p>
-    <w:p>
-      <w:pPr>
-        <w:pStyle w:val="ListParagraph"/>
-        <w:ind w:left="2160"/>
-        <w:rPr>
-          <w:rFonts w:ascii="Courier" w:hAnsi="Courier" w:cs="STIXGeneral-Regular"/>
-          <w:sz w:val="18"/>
-          <w:szCs w:val="18"/>
-        </w:rPr>
-      </w:pPr>
-      <w:r>
-        <w:rPr>
-          <w:rFonts w:ascii="Courier" w:hAnsi="Courier" w:cs="STIXGeneral-Regular"/>
-          <w:sz w:val="18"/>
-          <w:szCs w:val="18"/>
-        </w:rPr>
-        <w:t>}</w:t>
-      </w:r>
-    </w:p>
-    <w:p>
-      <w:pPr>
-        <w:ind w:left="2160"/>
-        <w:rPr>
-          <w:rFonts w:ascii="Courier" w:hAnsi="Courier" w:cs="STIXGeneral-Regular"/>
-          <w:sz w:val="18"/>
-          <w:szCs w:val="18"/>
-        </w:rPr>
-      </w:pPr>
-    </w:p>
-    <w:p>
-      <w:pPr>
-        <w:pStyle w:val="ListParagraph"/>
-        <w:ind w:left="1440"/>
-        <w:rPr>
-          <w:rFonts w:ascii="Courier" w:hAnsi="Courier" w:cs="STIXGeneral-Regular"/>
-          <w:sz w:val="18"/>
-          <w:szCs w:val="18"/>
-        </w:rPr>
-      </w:pPr>
-      <w:r>
-        <w:rPr>
-          <w:rFonts w:ascii="Cambria" w:hAnsi="Cambria" w:cs="STIXGeneral-Regular"/>
-        </w:rPr>
-        <w:t xml:space="preserve">At the top of </w:t>
-      </w:r>
-      <w:proofErr w:type="spellStart"/>
-      <w:r>
-        <w:rPr>
-          <w:rFonts w:ascii="Cambria" w:hAnsi="Cambria" w:cs="STIXGeneral-Regular"/>
-        </w:rPr>
-        <w:t>customPDE.h</w:t>
-      </w:r>
-      <w:proofErr w:type="spellEnd"/>
-      <w:r>
-        <w:rPr>
-          <w:rFonts w:ascii="Cambria" w:hAnsi="Cambria" w:cs="STIXGeneral-Regular"/>
-        </w:rPr>
-        <w:t xml:space="preserve"> add:</w:t>
-      </w:r>
-    </w:p>
-    <w:p>
-      <w:pPr>
-        <w:pStyle w:val="ListParagraph"/>
-        <w:ind w:left="2160"/>
-        <w:rPr>
-          <w:rFonts w:ascii="Courier" w:hAnsi="Courier" w:cs="STIXGeneral-Regular"/>
-          <w:sz w:val="18"/>
-          <w:szCs w:val="18"/>
-        </w:rPr>
-      </w:pPr>
-      <w:r>
-        <w:rPr>
-          <w:rFonts w:ascii="Courier" w:hAnsi="Courier" w:cs="STIXGeneral-Regular"/>
-          <w:sz w:val="18"/>
-          <w:szCs w:val="18"/>
-        </w:rPr>
-        <w:t>#include &lt;</w:t>
-      </w:r>
-      <w:proofErr w:type="spellStart"/>
-      <w:proofErr w:type="gramStart"/>
-      <w:r>
-        <w:rPr>
-          <w:rFonts w:ascii="Courier" w:hAnsi="Courier" w:cs="STIXGeneral-Regular"/>
-          <w:sz w:val="18"/>
-          <w:szCs w:val="18"/>
-        </w:rPr>
-        <w:t>deal.II</w:t>
-      </w:r>
-      <w:proofErr w:type="spellEnd"/>
-      <w:proofErr w:type="gramEnd"/>
-      <w:r>
-        <w:rPr>
-          <w:rFonts w:ascii="Courier" w:hAnsi="Courier" w:cs="STIXGeneral-Regular"/>
-          <w:sz w:val="18"/>
-          <w:szCs w:val="18"/>
-        </w:rPr>
-        <w:t>/grid/</w:t>
-      </w:r>
-      <w:proofErr w:type="spellStart"/>
-      <w:r>
-        <w:rPr>
-          <w:rFonts w:ascii="Courier" w:hAnsi="Courier" w:cs="STIXGeneral-Regular"/>
-          <w:sz w:val="18"/>
-          <w:szCs w:val="18"/>
-        </w:rPr>
-        <w:t>grid_generator.h</w:t>
-      </w:r>
-      <w:proofErr w:type="spellEnd"/>
-      <w:r>
-        <w:rPr>
-          <w:rFonts w:ascii="Courier" w:hAnsi="Courier" w:cs="STIXGeneral-Regular"/>
-          <w:sz w:val="18"/>
-          <w:szCs w:val="18"/>
-        </w:rPr>
-        <w:t>&gt;</w:t>
-      </w:r>
-    </w:p>
-    <w:p>
-      <w:pPr>
-        <w:ind w:left="1440"/>
-        <w:rPr>
-          <w:rFonts w:ascii="Courier" w:hAnsi="Courier" w:cs="STIXGeneral-Regular"/>
-          <w:sz w:val="18"/>
-          <w:szCs w:val="18"/>
-        </w:rPr>
-      </w:pPr>
-    </w:p>
-    <w:p>
-      <w:pPr>
-        <w:pStyle w:val="ListParagraph"/>
-        <w:ind w:left="1440"/>
-        <w:rPr>
-          <w:rFonts w:ascii="Cambria" w:hAnsi="Cambria" w:cs="STIXGeneral-Regular"/>
-        </w:rPr>
-      </w:pPr>
-      <w:r>
-        <w:rPr>
-          <w:rFonts w:ascii="Cambria" w:hAnsi="Cambria" w:cs="STIXGeneral-Regular"/>
-        </w:rPr>
-        <w:t>This will override the “</w:t>
-      </w:r>
-      <w:proofErr w:type="spellStart"/>
-      <w:r>
-        <w:rPr>
-          <w:rFonts w:ascii="Cambria" w:hAnsi="Cambria" w:cs="STIXGeneral-Regular"/>
-        </w:rPr>
-        <w:t>makeTriangulation</w:t>
-      </w:r>
-      <w:proofErr w:type="spellEnd"/>
-      <w:r>
-        <w:rPr>
-          <w:rFonts w:ascii="Cambria" w:hAnsi="Cambria" w:cs="STIXGeneral-Regular"/>
-        </w:rPr>
-        <w:t xml:space="preserve">” function </w:t>
-      </w:r>
-      <w:r>
-        <w:rPr>
-          <w:rFonts w:ascii="Cambria" w:hAnsi="Cambria" w:cs="STIXGeneral-Regular"/>
-        </w:rPr>
-        <w:t xml:space="preserve">in the </w:t>
-      </w:r>
-      <w:proofErr w:type="spellStart"/>
-      <w:r>
-        <w:rPr>
-          <w:rFonts w:ascii="Cambria" w:hAnsi="Cambria" w:cs="STIXGeneral-Regular"/>
-        </w:rPr>
-        <w:t>MatrixFreePDE</w:t>
-      </w:r>
-      <w:proofErr w:type="spellEnd"/>
-      <w:r>
-        <w:rPr>
-          <w:rFonts w:ascii="Cambria" w:hAnsi="Cambria" w:cs="STIXGeneral-Regular"/>
-        </w:rPr>
-        <w:t xml:space="preserve"> class that can only create rectangular meshes. Instead, this function uses the “</w:t>
-      </w:r>
-      <w:proofErr w:type="spellStart"/>
-      <w:r>
-        <w:rPr>
-          <w:rFonts w:ascii="Cambria" w:hAnsi="Cambria" w:cs="STIXGeneral-Regular"/>
-        </w:rPr>
-        <w:t>hyper_ball</w:t>
-      </w:r>
-      <w:proofErr w:type="spellEnd"/>
-      <w:r>
-        <w:rPr>
-          <w:rFonts w:ascii="Cambria" w:hAnsi="Cambria" w:cs="STIXGeneral-Regular"/>
-        </w:rPr>
-        <w:t xml:space="preserve">” mesh generator from </w:t>
-      </w:r>
-      <w:proofErr w:type="gramStart"/>
-      <w:r>
-        <w:rPr>
-          <w:rFonts w:ascii="Cambria" w:hAnsi="Cambria" w:cs="STIXGeneral-Regular"/>
-        </w:rPr>
-        <w:lastRenderedPageBreak/>
-        <w:t>deal.II</w:t>
-      </w:r>
-      <w:proofErr w:type="gramEnd"/>
-      <w:r>
-        <w:rPr>
-          <w:rFonts w:ascii="Cambria" w:hAnsi="Cambria" w:cs="STIXGeneral-Regular"/>
-        </w:rPr>
-        <w:t xml:space="preserve"> that creates circular or spherical domains. Other mesh shapes that </w:t>
-      </w:r>
-      <w:proofErr w:type="gramStart"/>
-      <w:r>
-        <w:rPr>
-          <w:rFonts w:ascii="Cambria" w:hAnsi="Cambria" w:cs="STIXGeneral-Regular"/>
-        </w:rPr>
-        <w:t>deal.II</w:t>
-      </w:r>
-      <w:proofErr w:type="gramEnd"/>
-      <w:r>
-        <w:rPr>
-          <w:rFonts w:ascii="Cambria" w:hAnsi="Cambria" w:cs="STIXGeneral-Regular"/>
-        </w:rPr>
-        <w:t xml:space="preserve"> can generate are given here:</w:t>
-      </w:r>
-    </w:p>
-    <w:p>
-      <w:pPr>
-        <w:pStyle w:val="ListParagraph"/>
-        <w:ind w:left="1440"/>
-        <w:rPr>
-          <w:rFonts w:ascii="Cambria" w:hAnsi="Cambria" w:cs="STIXGeneral-Regular"/>
-        </w:rPr>
-      </w:pPr>
-      <w:r>
-        <w:rPr>
-          <w:rFonts w:ascii="Cambria" w:hAnsi="Cambria" w:cs="STIXGeneral-Regular"/>
-        </w:rPr>
-        <w:t>https://www.dealii.org/current/doxygen/deal.II/namespaceGridGenerator.html</w:t>
-      </w:r>
-      <w:r>
-        <w:rPr>
-          <w:rFonts w:ascii="Cambria" w:hAnsi="Cambria" w:cs="STIXGeneral-Regular"/>
-        </w:rPr>
-        <w:t>.</w:t>
-      </w:r>
-    </w:p>
-    <w:p>
-      <w:pPr>
-        <w:pStyle w:val="ListParagraph"/>
-        <w:numPr>
-          <w:ilvl w:val="1"/>
-          <w:numId w:val="15"/>
-        </w:numPr>
-        <w:rPr>
-          <w:rFonts w:ascii="Cambria" w:hAnsi="Cambria" w:cs="STIXGeneral-Regular"/>
-        </w:rPr>
-      </w:pPr>
-      <w:r>
-        <w:rPr>
-          <w:rFonts w:ascii="Cambria" w:hAnsi="Cambria" w:cs="STIXGeneral-Regular"/>
-        </w:rPr>
-        <w:t xml:space="preserve">Reduce the refine factor in </w:t>
-      </w:r>
-      <w:proofErr w:type="spellStart"/>
-      <w:r>
-        <w:rPr>
-          <w:rFonts w:ascii="Cambria" w:hAnsi="Cambria" w:cs="STIXGeneral-Regular"/>
-        </w:rPr>
-        <w:t>parameters.</w:t>
-      </w:r>
-      <w:r>
-        <w:rPr>
-          <w:rFonts w:ascii="Cambria" w:hAnsi="Cambria" w:cs="STIXGeneral-Regular"/>
-        </w:rPr>
-        <w:t>prm</w:t>
-      </w:r>
-      <w:proofErr w:type="spellEnd"/>
-      <w:r>
-        <w:rPr>
-          <w:rFonts w:ascii="Cambria" w:hAnsi="Cambria" w:cs="STIXGeneral-Regular"/>
-        </w:rPr>
-        <w:t xml:space="preserve"> to 6 (the coarsest mesh for a circular domain is still partially refined, reducing the amount we have to refine it further)</w:t>
-      </w:r>
-      <w:r>
-        <w:rPr>
-          <w:rFonts w:ascii="Cambria" w:hAnsi="Cambria" w:cs="STIXGeneral-Regular"/>
-        </w:rPr>
-        <w:t>. Run the simulation and visualize the results.</w:t>
-      </w:r>
-    </w:p>
-    <w:p>
-      <w:pPr>
-        <w:pStyle w:val="ListParagraph"/>
-        <w:rPr>
-          <w:rFonts w:ascii="Cambria Math" w:hAnsi="Cambria Math" w:cs="STIXGeneral-Regular"/>
-        </w:rPr>
-      </w:pPr>
     </w:p>
     <w:sectPr>
       <w:pgSz w:w="12240" w:h="15840"/>
@@ -3601,7 +3143,7 @@
 </file>
 
 <file path=word/numbering.xml><?xml version="1.0" encoding="utf-8"?>
-<w:numbering xmlns:wpc="http://schemas.microsoft.com/office/word/2010/wordprocessingCanvas" xmlns:cx="http://schemas.microsoft.com/office/drawing/2014/chartex" xmlns:cx1="http://schemas.microsoft.com/office/drawing/2015/9/8/chartex" xmlns:cx2="http://schemas.microsoft.com/office/drawing/2015/10/21/chartex" xmlns:cx3="http://schemas.microsoft.com/office/drawing/2016/5/9/chartex" xmlns:cx4="http://schemas.microsoft.com/office/drawing/2016/5/10/chartex" xmlns:cx5="http://schemas.microsoft.com/office/drawing/2016/5/11/chartex" xmlns:cx6="http://schemas.microsoft.com/office/drawing/2016/5/12/chartex" xmlns:cx7="http://schemas.microsoft.com/office/drawing/2016/5/13/chartex" xmlns:cx8="http://schemas.microsoft.com/office/drawing/2016/5/14/chartex" xmlns:mc="http://schemas.openxmlformats.org/markup-compatibility/2006" xmlns:aink="http://schemas.microsoft.com/office/drawing/2016/ink" xmlns:am3d="http://schemas.microsoft.com/office/drawing/2017/model3d" xmlns:o="urn:schemas-microsoft-com:office:office" xmlns:r="http://schemas.openxmlformats.org/officeDocument/2006/relationships" xmlns:m="http://schemas.openxmlformats.org/officeDocument/2006/math" xmlns:v="urn:schemas-microsoft-com:vml" xmlns:wp14="http://schemas.microsoft.com/office/word/2010/wordprocessingDrawing" xmlns:wp="http://schemas.openxmlformats.org/drawingml/2006/wordprocessingDrawing" xmlns:w10="urn:schemas-microsoft-com:office:word" xmlns:w="http://schemas.openxmlformats.org/wordprocessingml/2006/main" xmlns:w14="http://schemas.microsoft.com/office/word/2010/wordml" xmlns:w15="http://schemas.microsoft.com/office/word/2012/wordml" xmlns:w16cex="http://schemas.microsoft.com/office/word/2018/wordml/cex" xmlns:w16cid="http://schemas.microsoft.com/office/word/2016/wordml/cid" xmlns:w16="http://schemas.microsoft.com/office/word/2018/wordml" xmlns:w16se="http://schemas.microsoft.com/office/word/2015/wordml/symex" xmlns:wpg="http://schemas.microsoft.com/office/word/2010/wordprocessingGroup" xmlns:wpi="http://schemas.microsoft.com/office/word/2010/wordprocessingInk" xmlns:wne="http://schemas.microsoft.com/office/word/2006/wordml" xmlns:wps="http://schemas.microsoft.com/office/word/2010/wordprocessingShape" mc:Ignorable="w14 w15 w16se w16cid w16 w16cex wp14">
+<w:numbering xmlns:wpc="http://schemas.microsoft.com/office/word/2010/wordprocessingCanvas" xmlns:cx="http://schemas.microsoft.com/office/drawing/2014/chartex" xmlns:cx1="http://schemas.microsoft.com/office/drawing/2015/9/8/chartex" xmlns:cx2="http://schemas.microsoft.com/office/drawing/2015/10/21/chartex" xmlns:cx3="http://schemas.microsoft.com/office/drawing/2016/5/9/chartex" xmlns:cx4="http://schemas.microsoft.com/office/drawing/2016/5/10/chartex" xmlns:cx5="http://schemas.microsoft.com/office/drawing/2016/5/11/chartex" xmlns:cx6="http://schemas.microsoft.com/office/drawing/2016/5/12/chartex" xmlns:cx7="http://schemas.microsoft.com/office/drawing/2016/5/13/chartex" xmlns:cx8="http://schemas.microsoft.com/office/drawing/2016/5/14/chartex" xmlns:mc="http://schemas.openxmlformats.org/markup-compatibility/2006" xmlns:aink="http://schemas.microsoft.com/office/drawing/2016/ink" xmlns:am3d="http://schemas.microsoft.com/office/drawing/2017/model3d" xmlns:o="urn:schemas-microsoft-com:office:office" xmlns:oel="http://schemas.microsoft.com/office/2019/extlst" xmlns:r="http://schemas.openxmlformats.org/officeDocument/2006/relationships" xmlns:m="http://schemas.openxmlformats.org/officeDocument/2006/math" xmlns:v="urn:schemas-microsoft-com:vml" xmlns:wp14="http://schemas.microsoft.com/office/word/2010/wordprocessingDrawing" xmlns:wp="http://schemas.openxmlformats.org/drawingml/2006/wordprocessingDrawing" xmlns:w10="urn:schemas-microsoft-com:office:word" xmlns:w="http://schemas.openxmlformats.org/wordprocessingml/2006/main" xmlns:w14="http://schemas.microsoft.com/office/word/2010/wordml" xmlns:w15="http://schemas.microsoft.com/office/word/2012/wordml" xmlns:w16cex="http://schemas.microsoft.com/office/word/2018/wordml/cex" xmlns:w16cid="http://schemas.microsoft.com/office/word/2016/wordml/cid" xmlns:w16="http://schemas.microsoft.com/office/word/2018/wordml" xmlns:w16du="http://schemas.microsoft.com/office/word/2023/wordml/word16du" xmlns:w16sdtdh="http://schemas.microsoft.com/office/word/2020/wordml/sdtdatahash" xmlns:w16sdtfl="http://schemas.microsoft.com/office/word/2024/wordml/sdtformatlock" xmlns:w16se="http://schemas.microsoft.com/office/word/2015/wordml/symex" xmlns:wpg="http://schemas.microsoft.com/office/word/2010/wordprocessingGroup" xmlns:wpi="http://schemas.microsoft.com/office/word/2010/wordprocessingInk" xmlns:wne="http://schemas.microsoft.com/office/word/2006/wordml" xmlns:wps="http://schemas.microsoft.com/office/word/2010/wordprocessingShape" mc:Ignorable="w14 w15 w16se w16cid w16 w16cex w16sdtdh w16sdtfl w16du wp14">
   <w:abstractNum w:abstractNumId="0" w15:restartNumberingAfterBreak="0">
     <w:nsid w:val="0CF25045"/>
     <w:multiLevelType w:val="hybridMultilevel"/>
@@ -4919,56 +4461,56 @@
       </w:pPr>
     </w:lvl>
   </w:abstractNum>
-  <w:num w:numId="1">
+  <w:num w:numId="1" w16cid:durableId="125784691">
     <w:abstractNumId w:val="8"/>
   </w:num>
-  <w:num w:numId="2">
+  <w:num w:numId="2" w16cid:durableId="1377192683">
     <w:abstractNumId w:val="9"/>
   </w:num>
-  <w:num w:numId="3">
+  <w:num w:numId="3" w16cid:durableId="1600990455">
     <w:abstractNumId w:val="10"/>
   </w:num>
-  <w:num w:numId="4">
+  <w:num w:numId="4" w16cid:durableId="1715078274">
     <w:abstractNumId w:val="11"/>
   </w:num>
-  <w:num w:numId="5">
+  <w:num w:numId="5" w16cid:durableId="866408235">
     <w:abstractNumId w:val="6"/>
   </w:num>
-  <w:num w:numId="6">
+  <w:num w:numId="6" w16cid:durableId="1026174762">
     <w:abstractNumId w:val="7"/>
   </w:num>
-  <w:num w:numId="7">
+  <w:num w:numId="7" w16cid:durableId="1499492754">
     <w:abstractNumId w:val="12"/>
   </w:num>
-  <w:num w:numId="8">
+  <w:num w:numId="8" w16cid:durableId="927273445">
     <w:abstractNumId w:val="5"/>
   </w:num>
-  <w:num w:numId="9">
+  <w:num w:numId="9" w16cid:durableId="382484207">
     <w:abstractNumId w:val="13"/>
   </w:num>
-  <w:num w:numId="10">
+  <w:num w:numId="10" w16cid:durableId="2075199708">
     <w:abstractNumId w:val="3"/>
   </w:num>
-  <w:num w:numId="11">
+  <w:num w:numId="11" w16cid:durableId="885533686">
     <w:abstractNumId w:val="4"/>
   </w:num>
-  <w:num w:numId="12">
+  <w:num w:numId="12" w16cid:durableId="943683205">
     <w:abstractNumId w:val="2"/>
   </w:num>
-  <w:num w:numId="13">
+  <w:num w:numId="13" w16cid:durableId="1107194995">
     <w:abstractNumId w:val="14"/>
   </w:num>
-  <w:num w:numId="14">
+  <w:num w:numId="14" w16cid:durableId="457837844">
     <w:abstractNumId w:val="0"/>
   </w:num>
-  <w:num w:numId="15">
+  <w:num w:numId="15" w16cid:durableId="710543102">
     <w:abstractNumId w:val="1"/>
   </w:num>
 </w:numbering>
 </file>
 
 <file path=word/styles.xml><?xml version="1.0" encoding="utf-8"?>
-<w:styles xmlns:mc="http://schemas.openxmlformats.org/markup-compatibility/2006" xmlns:r="http://schemas.openxmlformats.org/officeDocument/2006/relationships" xmlns:w="http://schemas.openxmlformats.org/wordprocessingml/2006/main" xmlns:w14="http://schemas.microsoft.com/office/word/2010/wordml" xmlns:w15="http://schemas.microsoft.com/office/word/2012/wordml" xmlns:w16cex="http://schemas.microsoft.com/office/word/2018/wordml/cex" xmlns:w16cid="http://schemas.microsoft.com/office/word/2016/wordml/cid" xmlns:w16="http://schemas.microsoft.com/office/word/2018/wordml" xmlns:w16se="http://schemas.microsoft.com/office/word/2015/wordml/symex" mc:Ignorable="w14 w15 w16se w16cid w16 w16cex">
+<w:styles xmlns:mc="http://schemas.openxmlformats.org/markup-compatibility/2006" xmlns:r="http://schemas.openxmlformats.org/officeDocument/2006/relationships" xmlns:w="http://schemas.openxmlformats.org/wordprocessingml/2006/main" xmlns:w14="http://schemas.microsoft.com/office/word/2010/wordml" xmlns:w15="http://schemas.microsoft.com/office/word/2012/wordml" xmlns:w16cex="http://schemas.microsoft.com/office/word/2018/wordml/cex" xmlns:w16cid="http://schemas.microsoft.com/office/word/2016/wordml/cid" xmlns:w16="http://schemas.microsoft.com/office/word/2018/wordml" xmlns:w16du="http://schemas.microsoft.com/office/word/2023/wordml/word16du" xmlns:w16sdtdh="http://schemas.microsoft.com/office/word/2020/wordml/sdtdatahash" xmlns:w16sdtfl="http://schemas.microsoft.com/office/word/2024/wordml/sdtformatlock" xmlns:w16se="http://schemas.microsoft.com/office/word/2015/wordml/symex" mc:Ignorable="w14 w15 w16se w16cid w16 w16cex w16sdtdh w16sdtfl w16du">
   <w:docDefaults>
     <w:rPrDefault>
       <w:rPr>

</xml_diff>